<commit_message>
Made minor change to acceptance testing table
Noticed small mistake in testing table, rectified the mistake (said a piece of functionality was undelivered when it actually was).
</commit_message>
<xml_diff>
--- a/Group_H_WPD2_Report.docx
+++ b/Group_H_WPD2_Report.docx
@@ -1269,11 +1269,7 @@
         <w:t xml:space="preserve">Retrieves session data, ensures it exists and if it does then the user is taken to the Home page </w:t>
       </w:r>
       <w:r>
-        <w:t xml:space="preserve">and the </w:t>
-      </w:r>
-      <w:proofErr w:type="spellStart"/>
-      <w:r>
-        <w:t>N</w:t>
+        <w:t>and the N</w:t>
       </w:r>
       <w:r>
         <w:t>e</w:t>
@@ -1284,7 +1280,6 @@
       <w:r>
         <w:t>B</w:t>
       </w:r>
-      <w:proofErr w:type="spellEnd"/>
       <w:r>
         <w:t xml:space="preserve"> database is searched using the </w:t>
       </w:r>
@@ -1686,15 +1681,7 @@
         <w:t>data,</w:t>
       </w:r>
       <w:r>
-        <w:t xml:space="preserve"> we used a </w:t>
-      </w:r>
-      <w:proofErr w:type="spellStart"/>
-      <w:r>
-        <w:t>NeDB</w:t>
-      </w:r>
-      <w:proofErr w:type="spellEnd"/>
-      <w:r>
-        <w:t xml:space="preserve"> w</w:t>
+        <w:t xml:space="preserve"> we used a NeDB w</w:t>
       </w:r>
       <w:r>
         <w:t>ith</w:t>
@@ -1767,15 +1754,7 @@
         <w:t>,</w:t>
       </w:r>
       <w:r>
-        <w:t xml:space="preserve"> which are both strings, dueDate and completionDate is dateTime, courseworkCompleted which is </w:t>
-      </w:r>
-      <w:proofErr w:type="spellStart"/>
-      <w:r>
-        <w:t>boolean</w:t>
-      </w:r>
-      <w:proofErr w:type="spellEnd"/>
-      <w:r>
-        <w:t xml:space="preserve"> and milestones which is an array of object</w:t>
+        <w:t xml:space="preserve"> which are both strings, dueDate and completionDate is dateTime, courseworkCompleted which is boolean and milestones which is an array of object</w:t>
       </w:r>
       <w:r>
         <w:t>s of type</w:t>
@@ -1801,39 +1780,7 @@
         <w:jc w:val="both"/>
       </w:pPr>
       <w:r>
-        <w:t xml:space="preserve">The final object type in the database is the Milestone object. This has </w:t>
-      </w:r>
-      <w:proofErr w:type="spellStart"/>
-      <w:r>
-        <w:t>milestone_id</w:t>
-      </w:r>
-      <w:proofErr w:type="spellEnd"/>
-      <w:r>
-        <w:t xml:space="preserve"> and </w:t>
-      </w:r>
-      <w:proofErr w:type="spellStart"/>
-      <w:r>
-        <w:t>milestoneStep</w:t>
-      </w:r>
-      <w:proofErr w:type="spellEnd"/>
-      <w:r>
-        <w:t xml:space="preserve"> both of which are integers, </w:t>
-      </w:r>
-      <w:proofErr w:type="spellStart"/>
-      <w:r>
-        <w:t>milestoneCompleted</w:t>
-      </w:r>
-      <w:proofErr w:type="spellEnd"/>
-      <w:r>
-        <w:t xml:space="preserve"> is a Boolean and finally </w:t>
-      </w:r>
-      <w:proofErr w:type="spellStart"/>
-      <w:r>
-        <w:t>desc</w:t>
-      </w:r>
-      <w:proofErr w:type="spellEnd"/>
-      <w:r>
-        <w:t xml:space="preserve"> which is a </w:t>
+        <w:t xml:space="preserve">The final object type in the database is the Milestone object. This has milestone_id and milestoneStep both of which are integers, milestoneCompleted is a Boolean and finally desc which is a </w:t>
       </w:r>
       <w:r>
         <w:t>s</w:t>
@@ -1865,6 +1812,9 @@
         <w:jc w:val="both"/>
       </w:pPr>
       <w:r>
+        <w:rPr>
+          <w:noProof/>
+        </w:rPr>
         <w:drawing>
           <wp:inline distT="0" distB="0" distL="0" distR="0" wp14:anchorId="400DE4B7" wp14:editId="5F01AB52">
             <wp:extent cx="5731510" cy="1560195"/>
@@ -1949,15 +1899,7 @@
         <w:jc w:val="both"/>
       </w:pPr>
       <w:r>
-        <w:t xml:space="preserve">The model used to access the database itself has a variety of functions that allows it to manipulate and get </w:t>
-      </w:r>
-      <w:proofErr w:type="gramStart"/>
-      <w:r>
-        <w:t>all of</w:t>
-      </w:r>
-      <w:proofErr w:type="gramEnd"/>
-      <w:r>
-        <w:t xml:space="preserve"> the objects in ways which we require.  For example, we can insert new User</w:t>
+        <w:t>The model used to access the database itself has a variety of functions that allows it to manipulate and get all of the objects in ways which we require.  For example, we can insert new User</w:t>
       </w:r>
       <w:r>
         <w:t xml:space="preserve"> objects</w:t>
@@ -2018,13 +1960,8 @@
       <w:pPr>
         <w:jc w:val="both"/>
       </w:pPr>
-      <w:proofErr w:type="gramStart"/>
-      <w:r>
-        <w:t>All of</w:t>
-      </w:r>
-      <w:proofErr w:type="gramEnd"/>
-      <w:r>
-        <w:t xml:space="preserve"> the functions written to manipulate the database were designed in a way in which it will allow us in the future to write new database actions on top of them to </w:t>
+      <w:r>
+        <w:t xml:space="preserve">All of the functions written to manipulate the database were designed in a way in which it will allow us in the future to write new database actions on top of them to </w:t>
       </w:r>
       <w:r>
         <w:t>support extensibility and scalability.</w:t>
@@ -2124,27 +2061,7 @@
           <w:sz w:val="22"/>
           <w:szCs w:val="22"/>
         </w:rPr>
-        <w:t xml:space="preserve">The results of this testing will conclude whether our website was successful in hitting </w:t>
-      </w:r>
-      <w:proofErr w:type="gramStart"/>
-      <w:r>
-        <w:rPr>
-          <w:rFonts w:ascii="Calibri" w:hAnsi="Calibri" w:cs="Calibri"/>
-          <w:color w:val="000000"/>
-          <w:sz w:val="22"/>
-          <w:szCs w:val="22"/>
-        </w:rPr>
-        <w:t>all of</w:t>
-      </w:r>
-      <w:proofErr w:type="gramEnd"/>
-      <w:r>
-        <w:rPr>
-          <w:rFonts w:ascii="Calibri" w:hAnsi="Calibri" w:cs="Calibri"/>
-          <w:color w:val="000000"/>
-          <w:sz w:val="22"/>
-          <w:szCs w:val="22"/>
-        </w:rPr>
-        <w:t xml:space="preserve"> our laid-out functionality or not. </w:t>
+        <w:t>The results of this testing will conclude whether our website was successful in hitting all of our laid-out functionality or not. </w:t>
       </w:r>
     </w:p>
     <w:tbl>
@@ -3438,25 +3355,7 @@
                 <w:sz w:val="22"/>
                 <w:szCs w:val="22"/>
               </w:rPr>
-              <w:t>If there is a problem logging in an error message should be displayed letting the user know what is wrong</w:t>
-            </w:r>
-            <w:r>
-              <w:rPr>
-                <w:rFonts w:ascii="Calibri" w:hAnsi="Calibri" w:cs="Calibri"/>
-                <w:color w:val="000000"/>
-                <w:sz w:val="22"/>
-                <w:szCs w:val="22"/>
-              </w:rPr>
-              <w:t xml:space="preserve">, </w:t>
-            </w:r>
-            <w:r>
-              <w:rPr>
-                <w:rFonts w:ascii="Calibri" w:hAnsi="Calibri" w:cs="Calibri"/>
-                <w:color w:val="000000"/>
-                <w:sz w:val="22"/>
-                <w:szCs w:val="22"/>
-              </w:rPr>
-              <w:t>i.e. Incorrect details</w:t>
+              <w:t>If there is a problem logging in an error message should be displayed letting the user know what is wrong, i.e. Incorrect details</w:t>
             </w:r>
           </w:p>
         </w:tc>
@@ -4133,10 +4032,10 @@
       </w:tblPr>
       <w:tblGrid>
         <w:gridCol w:w="395"/>
-        <w:gridCol w:w="1436"/>
-        <w:gridCol w:w="1805"/>
-        <w:gridCol w:w="4984"/>
-        <w:gridCol w:w="396"/>
+        <w:gridCol w:w="1437"/>
+        <w:gridCol w:w="1806"/>
+        <w:gridCol w:w="4997"/>
+        <w:gridCol w:w="381"/>
       </w:tblGrid>
       <w:tr>
         <w:tc>
@@ -6157,7 +6056,7 @@
                 <w:sz w:val="22"/>
                 <w:szCs w:val="22"/>
               </w:rPr>
-              <w:t>✘</w:t>
+              <w:t>✓</w:t>
             </w:r>
           </w:p>
         </w:tc>
@@ -8516,27 +8415,7 @@
           <w:sz w:val="22"/>
           <w:szCs w:val="22"/>
         </w:rPr>
-        <w:t>(</w:t>
-      </w:r>
-      <w:proofErr w:type="spellStart"/>
-      <w:r>
-        <w:rPr>
-          <w:rFonts w:ascii="Calibri" w:hAnsi="Calibri" w:cs="Calibri"/>
-          <w:color w:val="000000"/>
-          <w:sz w:val="22"/>
-          <w:szCs w:val="22"/>
-        </w:rPr>
-        <w:t>Belmer</w:t>
-      </w:r>
-      <w:proofErr w:type="spellEnd"/>
-      <w:r>
-        <w:rPr>
-          <w:rFonts w:ascii="Calibri" w:hAnsi="Calibri" w:cs="Calibri"/>
-          <w:color w:val="000000"/>
-          <w:sz w:val="22"/>
-          <w:szCs w:val="22"/>
-        </w:rPr>
-        <w:t>, 2019)</w:t>
+        <w:t>(Belmer, 2019)</w:t>
       </w:r>
     </w:p>
     <w:p>
@@ -8680,27 +8559,7 @@
           <w:sz w:val="22"/>
           <w:szCs w:val="22"/>
         </w:rPr>
-        <w:t>Outside of simply validating inputs are correct in type and range, it is also important to write vigilant checks against potentially malicious inputs. While it is common for developers to utilise input blacklists to detect possible dangerous characters this does not entirely stop malicious users which may be able to find alternative inputs, for this reason a whitelist may be better suited as they instead check for input to meet a specified criteria determined by the website developer, especially for well-structured but variable data types like date, SSN, zip codes and e-mail addresses. However, Blacklists are particularly useful for detecting and stripping well-known payload inputs, e.g. ‘</w:t>
-      </w:r>
-      <w:proofErr w:type="spellStart"/>
-      <w:r>
-        <w:rPr>
-          <w:rFonts w:ascii="Calibri" w:hAnsi="Calibri" w:cs="Calibri"/>
-          <w:color w:val="000000"/>
-          <w:sz w:val="22"/>
-          <w:szCs w:val="22"/>
-        </w:rPr>
-        <w:t>img.src</w:t>
-      </w:r>
-      <w:proofErr w:type="spellEnd"/>
-      <w:r>
-        <w:rPr>
-          <w:rFonts w:ascii="Calibri" w:hAnsi="Calibri" w:cs="Calibri"/>
-          <w:color w:val="000000"/>
-          <w:sz w:val="22"/>
-          <w:szCs w:val="22"/>
-        </w:rPr>
-        <w:t>’.</w:t>
+        <w:t>Outside of simply validating inputs are correct in type and range, it is also important to write vigilant checks against potentially malicious inputs. While it is common for developers to utilise input blacklists to detect possible dangerous characters this does not entirely stop malicious users which may be able to find alternative inputs, for this reason a whitelist may be better suited as they instead check for input to meet a specified criteria determined by the website developer, especially for well-structured but variable data types like date, SSN, zip codes and e-mail addresses. However, Blacklists are particularly useful for detecting and stripping well-known payload inputs, e.g. ‘img.src’.</w:t>
       </w:r>
     </w:p>
     <w:p>
@@ -9622,27 +9481,7 @@
           <w:sz w:val="22"/>
           <w:szCs w:val="22"/>
         </w:rPr>
-        <w:t>(</w:t>
-      </w:r>
-      <w:proofErr w:type="spellStart"/>
-      <w:r>
-        <w:rPr>
-          <w:rFonts w:ascii="Calibri" w:hAnsi="Calibri" w:cs="Calibri"/>
-          <w:color w:val="000000"/>
-          <w:sz w:val="22"/>
-          <w:szCs w:val="22"/>
-        </w:rPr>
-        <w:t>Ganss</w:t>
-      </w:r>
-      <w:proofErr w:type="spellEnd"/>
-      <w:r>
-        <w:rPr>
-          <w:rFonts w:ascii="Calibri" w:hAnsi="Calibri" w:cs="Calibri"/>
-          <w:color w:val="000000"/>
-          <w:sz w:val="22"/>
-          <w:szCs w:val="22"/>
-        </w:rPr>
-        <w:t xml:space="preserve">, 2020). </w:t>
+        <w:t xml:space="preserve">(Ganss, 2020). </w:t>
       </w:r>
     </w:p>
     <w:p>
@@ -9826,27 +9665,7 @@
           <w:sz w:val="22"/>
           <w:szCs w:val="22"/>
         </w:rPr>
-        <w:t xml:space="preserve">[online]. </w:t>
-      </w:r>
-      <w:proofErr w:type="spellStart"/>
-      <w:r>
-        <w:rPr>
-          <w:rFonts w:ascii="Calibri" w:hAnsi="Calibri" w:cs="Calibri"/>
-          <w:color w:val="000000"/>
-          <w:sz w:val="22"/>
-          <w:szCs w:val="22"/>
-        </w:rPr>
-        <w:t>Nullsweep</w:t>
-      </w:r>
-      <w:proofErr w:type="spellEnd"/>
-      <w:r>
-        <w:rPr>
-          <w:rFonts w:ascii="Calibri" w:hAnsi="Calibri" w:cs="Calibri"/>
-          <w:color w:val="000000"/>
-          <w:sz w:val="22"/>
-          <w:szCs w:val="22"/>
-        </w:rPr>
-        <w:t xml:space="preserve">. [viewed 28 April 2020]. Available from: </w:t>
+        <w:t xml:space="preserve">[online]. Nullsweep. [viewed 28 April 2020]. Available from: </w:t>
       </w:r>
       <w:hyperlink r:id="rId26" w:history="1">
         <w:r>
@@ -9905,27 +9724,7 @@
           <w:sz w:val="22"/>
           <w:szCs w:val="22"/>
         </w:rPr>
-        <w:t xml:space="preserve">[online]. </w:t>
-      </w:r>
-      <w:proofErr w:type="spellStart"/>
-      <w:r>
-        <w:rPr>
-          <w:rFonts w:ascii="Calibri" w:hAnsi="Calibri" w:cs="Calibri"/>
-          <w:color w:val="000000"/>
-          <w:sz w:val="22"/>
-          <w:szCs w:val="22"/>
-        </w:rPr>
-        <w:t>Cloudways</w:t>
-      </w:r>
-      <w:proofErr w:type="spellEnd"/>
-      <w:r>
-        <w:rPr>
-          <w:rFonts w:ascii="Calibri" w:hAnsi="Calibri" w:cs="Calibri"/>
-          <w:color w:val="000000"/>
-          <w:sz w:val="22"/>
-          <w:szCs w:val="22"/>
-        </w:rPr>
-        <w:t xml:space="preserve">. [viewed 28 April 2020]. Available from: </w:t>
+        <w:t xml:space="preserve">[online]. Cloudways. [viewed 28 April 2020]. Available from: </w:t>
       </w:r>
       <w:hyperlink r:id="rId27" w:history="1">
         <w:r>
@@ -10169,7 +9968,6 @@
         </w:rPr>
         <w:t xml:space="preserve">GANSS, M., 2020. </w:t>
       </w:r>
-      <w:proofErr w:type="spellStart"/>
       <w:r>
         <w:rPr>
           <w:rFonts w:ascii="Calibri" w:hAnsi="Calibri" w:cs="Calibri"/>
@@ -10179,19 +9977,7 @@
           <w:sz w:val="22"/>
           <w:szCs w:val="22"/>
         </w:rPr>
-        <w:t>HtmlSanitizer</w:t>
-      </w:r>
-      <w:proofErr w:type="spellEnd"/>
-      <w:r>
-        <w:rPr>
-          <w:rFonts w:ascii="Calibri" w:hAnsi="Calibri" w:cs="Calibri"/>
-          <w:i/>
-          <w:iCs/>
-          <w:color w:val="000000"/>
-          <w:sz w:val="22"/>
-          <w:szCs w:val="22"/>
-        </w:rPr>
-        <w:t xml:space="preserve"> </w:t>
+        <w:t xml:space="preserve">HtmlSanitizer </w:t>
       </w:r>
       <w:r>
         <w:rPr>
@@ -12644,6 +12430,7 @@
     <w:lsdException w:name="HTML Sample" w:semiHidden="1" w:unhideWhenUsed="1"/>
     <w:lsdException w:name="HTML Typewriter" w:semiHidden="1" w:unhideWhenUsed="1"/>
     <w:lsdException w:name="HTML Variable" w:semiHidden="1" w:unhideWhenUsed="1"/>
+    <w:lsdException w:name="Normal Table" w:semiHidden="1" w:unhideWhenUsed="1"/>
     <w:lsdException w:name="annotation subject" w:semiHidden="1" w:unhideWhenUsed="1"/>
     <w:lsdException w:name="No List" w:semiHidden="1" w:unhideWhenUsed="1"/>
     <w:lsdException w:name="Outline List 1" w:semiHidden="1" w:unhideWhenUsed="1"/>
@@ -12690,8 +12477,10 @@
     <w:lsdException w:name="Table Subtle 2" w:semiHidden="1" w:unhideWhenUsed="1"/>
     <w:lsdException w:name="Table Web 1" w:semiHidden="1" w:unhideWhenUsed="1"/>
     <w:lsdException w:name="Table Web 2" w:semiHidden="1" w:unhideWhenUsed="1"/>
+    <w:lsdException w:name="Table Web 3" w:semiHidden="1" w:unhideWhenUsed="1"/>
     <w:lsdException w:name="Balloon Text" w:semiHidden="1" w:unhideWhenUsed="1"/>
     <w:lsdException w:name="Table Grid" w:uiPriority="39"/>
+    <w:lsdException w:name="Table Theme" w:semiHidden="1" w:unhideWhenUsed="1"/>
     <w:lsdException w:name="Placeholder Text" w:semiHidden="1"/>
     <w:lsdException w:name="No Spacing" w:uiPriority="1" w:qFormat="1"/>
     <w:lsdException w:name="Light Shading" w:uiPriority="60"/>
@@ -12987,6 +12776,7 @@
   <w:style w:type="character" w:default="1" w:styleId="DefaultParagraphFont">
     <w:name w:val="Default Paragraph Font"/>
     <w:uiPriority w:val="1"/>
+    <w:semiHidden/>
     <w:unhideWhenUsed/>
   </w:style>
   <w:style w:type="table" w:default="1" w:styleId="TableNormal">

</xml_diff>